<commit_message>
archivos modificados de diccionario wbs
</commit_message>
<xml_diff>
--- a/Producto/Minutas/MI-2.0-09-01-19-Definir empresa de proyecto.docx
+++ b/Producto/Minutas/MI-2.0-09-01-19-Definir empresa de proyecto.docx
@@ -13,7 +13,18 @@
     <w:p/>
     <w:p>
       <w:r>
-        <w:t xml:space="preserve">Siendo las 6:00 horas de la tarde del día 9 de enero del 2019 reunidos en la máxima casa de estudios la universidad tecnológica de la selva </w:t>
+        <w:t xml:space="preserve">Siendo las </w:t>
+      </w:r>
+      <w:r>
+        <w:t>18</w:t>
+      </w:r>
+      <w:bookmarkStart w:id="0" w:name="_GoBack"/>
+      <w:bookmarkEnd w:id="0"/>
+      <w:r>
+        <w:t>:00 horas de la tarde del día 10</w:t>
+      </w:r>
+      <w:r>
+        <w:t xml:space="preserve"> de enero del 2019 reunidos en la máxima casa de estudios la universidad tecnológica de la selva </w:t>
       </w:r>
       <w:r>
         <w:t>en el edificio I del salón 1 de</w:t>
@@ -25,21 +36,7 @@
         <w:rPr>
           <w:b/>
         </w:rPr>
-        <w:t xml:space="preserve">TSU. Francisco Javier Hernández </w:t>
-      </w:r>
-      <w:proofErr w:type="spellStart"/>
-      <w:r>
-        <w:rPr>
-          <w:b/>
-        </w:rPr>
-        <w:t>Hernández</w:t>
-      </w:r>
-      <w:proofErr w:type="spellEnd"/>
-      <w:r>
-        <w:rPr>
-          <w:b/>
-        </w:rPr>
-        <w:t>, TSU Víctor Hugo Méndez Martínez,</w:t>
+        <w:t>TSU. Francisco Javier Hernández Hernández, TSU Víctor Hugo Méndez Martínez,</w:t>
       </w:r>
       <w:r>
         <w:rPr>
@@ -217,7 +214,6 @@
         <w:rPr>
           <w:b/>
         </w:rPr>
-        <w:lastRenderedPageBreak/>
         <w:t>Definir técnicas de recolección de datos.</w:t>
       </w:r>
     </w:p>
@@ -326,14 +322,7 @@
           <w:rFonts w:cs="Arial"/>
           <w:szCs w:val="24"/>
         </w:rPr>
-        <w:t>La reunión fue concluida con éxito</w:t>
-      </w:r>
-      <w:r>
-        <w:rPr>
-          <w:rFonts w:cs="Arial"/>
-          <w:szCs w:val="24"/>
-        </w:rPr>
-        <w:t xml:space="preserve"> siendo las 22</w:t>
+        <w:t>La reunión fue concluida con éxito siendo las 22</w:t>
       </w:r>
       <w:r>
         <w:rPr>
@@ -349,8 +338,6 @@
         </w:rPr>
         <w:t>s los interesados del proyecto.</w:t>
       </w:r>
-      <w:bookmarkStart w:id="0" w:name="_GoBack"/>
-      <w:bookmarkEnd w:id="0"/>
     </w:p>
     <w:p>
       <w:pPr>
@@ -456,27 +443,7 @@
                 <w:u w:val="single"/>
                 <w:lang w:val="en-US"/>
               </w:rPr>
-              <w:t xml:space="preserve">Hernández </w:t>
-            </w:r>
-            <w:proofErr w:type="spellStart"/>
-            <w:r>
-              <w:rPr>
-                <w:rFonts w:cs="Arial"/>
-                <w:szCs w:val="24"/>
-                <w:u w:val="single"/>
-                <w:lang w:val="en-US"/>
-              </w:rPr>
-              <w:t>Hernández</w:t>
-            </w:r>
-            <w:proofErr w:type="spellEnd"/>
-            <w:r>
-              <w:rPr>
-                <w:rFonts w:cs="Arial"/>
-                <w:szCs w:val="24"/>
-                <w:u w:val="single"/>
-                <w:lang w:val="en-US"/>
-              </w:rPr>
-              <w:t xml:space="preserve"> Francisco Javier</w:t>
+              <w:t>Hernández Hernández Francisco Javier</w:t>
             </w:r>
           </w:p>
           <w:p>
@@ -628,15 +595,7 @@
                 <w:rFonts w:cs="Arial"/>
                 <w:szCs w:val="24"/>
               </w:rPr>
-              <w:t xml:space="preserve">Portafolio </w:t>
-            </w:r>
-            <w:proofErr w:type="spellStart"/>
-            <w:r>
-              <w:rPr>
-                <w:rFonts w:cs="Arial"/>
-                <w:szCs w:val="24"/>
-              </w:rPr>
-              <w:t>Manager</w:t>
+              <w:t>Portafolio Manager</w:t>
             </w:r>
             <w:r>
               <w:rPr>
@@ -645,7 +604,6 @@
               </w:rPr>
               <w:t>r</w:t>
             </w:r>
-            <w:proofErr w:type="spellEnd"/>
           </w:p>
           <w:p>
             <w:pPr>
@@ -710,21 +668,12 @@
                 <w:szCs w:val="24"/>
               </w:rPr>
             </w:pPr>
-            <w:proofErr w:type="spellStart"/>
             <w:r>
               <w:rPr>
                 <w:rFonts w:cs="Arial"/>
                 <w:szCs w:val="24"/>
               </w:rPr>
-              <w:t>Program</w:t>
-            </w:r>
-            <w:proofErr w:type="spellEnd"/>
-            <w:r>
-              <w:rPr>
-                <w:rFonts w:cs="Arial"/>
-                <w:szCs w:val="24"/>
-              </w:rPr>
-              <w:t xml:space="preserve"> Manager</w:t>
+              <w:t>Program Manager</w:t>
             </w:r>
           </w:p>
         </w:tc>
@@ -847,7 +796,7 @@
             </wp:anchor>
           </w:drawing>
         </mc:Choice>
-        <mc:Fallback xmlns:w16se="http://schemas.microsoft.com/office/word/2015/wordml/symex" xmlns:cx="http://schemas.microsoft.com/office/drawing/2014/chartex">
+        <mc:Fallback xmlns:cx="http://schemas.microsoft.com/office/drawing/2014/chartex" xmlns:w16se="http://schemas.microsoft.com/office/word/2015/wordml/symex">
           <w:pict>
             <v:shapetype w14:anchorId="4F3C11B0" id="_x0000_t114" coordsize="21600,21600" o:spt="114" path="m,20172v945,400,1887,628,2795,913c3587,21312,4342,21370,5060,21597v2037,,2567,-227,3095,-285c8722,21197,9325,20970,9855,20800v490,-228,945,-400,1472,-740c11817,19887,12347,19660,12875,19375v567,-228,1095,-513,1700,-740c15177,18462,15782,18122,16537,17950v718,-113,1398,-398,2228,-513c19635,17437,20577,17322,21597,17322l21597,,,xe">
               <v:stroke joinstyle="miter"/>
@@ -1176,7 +1125,7 @@
             </wp:anchor>
           </w:drawing>
         </mc:Choice>
-        <mc:Fallback xmlns:w16se="http://schemas.microsoft.com/office/word/2015/wordml/symex" xmlns:cx="http://schemas.microsoft.com/office/drawing/2014/chartex">
+        <mc:Fallback xmlns:cx="http://schemas.microsoft.com/office/drawing/2014/chartex" xmlns:w16se="http://schemas.microsoft.com/office/word/2015/wordml/symex">
           <w:pict>
             <v:shapetype w14:anchorId="55B81999" id="_x0000_t114" coordsize="21600,21600" o:spt="114" path="m,20172v945,400,1887,628,2795,913c3587,21312,4342,21370,5060,21597v2037,,2567,-227,3095,-285c8722,21197,9325,20970,9855,20800v490,-228,945,-400,1472,-740c11817,19887,12347,19660,12875,19375v567,-228,1095,-513,1700,-740c15177,18462,15782,18122,16537,17950v718,-113,1398,-398,2228,-513c19635,17437,20577,17322,21597,17322l21597,,,xe">
               <v:stroke joinstyle="miter"/>
@@ -6557,7 +6506,7 @@
 </file>
 
 <file path=customXml/itemProps1.xml><?xml version="1.0" encoding="utf-8"?>
-<ds:datastoreItem xmlns:ds="http://schemas.openxmlformats.org/officeDocument/2006/customXml" ds:itemID="{C2DF38EC-4449-4079-B198-5D77C5111EA1}">
+<ds:datastoreItem xmlns:ds="http://schemas.openxmlformats.org/officeDocument/2006/customXml" ds:itemID="{3D0D1597-CEBF-4426-9F66-F478BD53761F}">
   <ds:schemaRefs>
     <ds:schemaRef ds:uri="http://schemas.openxmlformats.org/officeDocument/2006/bibliography"/>
   </ds:schemaRefs>

</xml_diff>